<commit_message>
add new protocols , fix bugs
</commit_message>
<xml_diff>
--- a/doc/Callback Interface.docx
+++ b/doc/Callback Interface.docx
@@ -1,8 +1,14 @@
 
 <file path=word/document.xml><?xml version="1.0" encoding="utf-8"?>
-<w:document xmlns:wpc="http://schemas.microsoft.com/office/word/2010/wordprocessingCanvas" xmlns:mc="http://schemas.openxmlformats.org/markup-compatibility/2006" xmlns:o="urn:schemas-microsoft-com:office:office" xmlns:r="http://schemas.openxmlformats.org/officeDocument/2006/relationships" xmlns:m="http://schemas.openxmlformats.org/officeDocument/2006/math" xmlns:v="urn:schemas-microsoft-com:vml" xmlns:wp14="http://schemas.microsoft.com/office/word/2010/wordprocessingDrawing" xmlns:wp="http://schemas.openxmlformats.org/drawingml/2006/wordprocessingDrawing" xmlns:w10="urn:schemas-microsoft-com:office:word" xmlns:w="http://schemas.openxmlformats.org/wordprocessingml/2006/main" xmlns:w14="http://schemas.microsoft.com/office/word/2010/wordml" xmlns:w15="http://schemas.microsoft.com/office/word/2012/wordml" xmlns:wpg="http://schemas.microsoft.com/office/word/2010/wordprocessingGroup" xmlns:wpi="http://schemas.microsoft.com/office/word/2010/wordprocessingInk" xmlns:wne="http://schemas.microsoft.com/office/word/2006/wordml" xmlns:wps="http://schemas.microsoft.com/office/word/2010/wordprocessingShape" mc:Ignorable="w14 w15 wp14">
+<w:document xmlns:wpc="http://schemas.microsoft.com/office/word/2010/wordprocessingCanvas" xmlns:cx="http://schemas.microsoft.com/office/drawing/2014/chartex" xmlns:cx1="http://schemas.microsoft.com/office/drawing/2015/9/8/chartex" xmlns:mc="http://schemas.openxmlformats.org/markup-compatibility/2006" xmlns:o="urn:schemas-microsoft-com:office:office" xmlns:r="http://schemas.openxmlformats.org/officeDocument/2006/relationships" xmlns:m="http://schemas.openxmlformats.org/officeDocument/2006/math" xmlns:v="urn:schemas-microsoft-com:vml" xmlns:wp14="http://schemas.microsoft.com/office/word/2010/wordprocessingDrawing" xmlns:wp="http://schemas.openxmlformats.org/drawingml/2006/wordprocessingDrawing" xmlns:w10="urn:schemas-microsoft-com:office:word" xmlns:w="http://schemas.openxmlformats.org/wordprocessingml/2006/main" xmlns:w14="http://schemas.microsoft.com/office/word/2010/wordml" xmlns:w15="http://schemas.microsoft.com/office/word/2012/wordml" xmlns:w16se="http://schemas.microsoft.com/office/word/2015/wordml/symex" xmlns:wpg="http://schemas.microsoft.com/office/word/2010/wordprocessingGroup" xmlns:wpi="http://schemas.microsoft.com/office/word/2010/wordprocessingInk" xmlns:wne="http://schemas.microsoft.com/office/word/2006/wordml" xmlns:wps="http://schemas.microsoft.com/office/word/2010/wordprocessingShape" mc:Ignorable="w14 w15 w16se wp14">
   <w:body>
-    <w:p/>
+    <w:p>
+      <w:pPr>
+        <w:rPr>
+          <w:rFonts w:hint="eastAsia"/>
+        </w:rPr>
+      </w:pPr>
+    </w:p>
     <w:p>
       <w:pPr>
         <w:widowControl/>
@@ -14,14 +20,11 @@
     </w:p>
     <w:p>
       <w:pPr>
-        <w:pStyle w:val="1"/>
+        <w:pStyle w:val="Heading1"/>
         <w:numPr>
           <w:ilvl w:val="0"/>
           <w:numId w:val="1"/>
         </w:numPr>
-        <w:rPr>
-          <w:rFonts w:hint="eastAsia"/>
-        </w:rPr>
       </w:pPr>
       <w:r>
         <w:rPr>
@@ -73,21 +76,16 @@
       </w:r>
     </w:p>
     <w:p>
-      <w:pPr>
-        <w:rPr>
-          <w:rFonts w:hint="eastAsia"/>
-        </w:rPr>
-      </w:pPr>
       <w:r>
         <w:t>Fully URL path will add a</w:t>
       </w:r>
       <w:r>
         <w:t>n “</w:t>
       </w:r>
-      <w:hyperlink r:id="rId6" w:history="1">
+      <w:hyperlink w:history="1">
         <w:r>
           <w:rPr>
-            <w:rStyle w:val="a4"/>
+            <w:rStyle w:val="Hyperlink"/>
           </w:rPr>
           <w:t>http://</w:t>
         </w:r>
@@ -108,27 +106,40 @@
         <w:t>ess in the front of the method path.</w:t>
       </w:r>
       <w:r>
-        <w:t xml:space="preserve"> You can configure the domain or IP address in maraton.conf which locates in </w:t>
+        <w:t xml:space="preserve"> You can configure the domain or IP address in </w:t>
+      </w:r>
+      <w:proofErr w:type="spellStart"/>
+      <w:proofErr w:type="gramStart"/>
+      <w:r>
+        <w:t>maraton.conf</w:t>
+      </w:r>
+      <w:proofErr w:type="spellEnd"/>
+      <w:proofErr w:type="gramEnd"/>
+      <w:r>
+        <w:t xml:space="preserve"> which locates in </w:t>
       </w:r>
       <w:r>
         <w:t xml:space="preserve">the </w:t>
       </w:r>
-      <w:bookmarkStart w:id="0" w:name="_GoBack"/>
-      <w:bookmarkEnd w:id="0"/>
-      <w:r>
-        <w:t>root folder of your maraton application.</w:t>
+      <w:r>
+        <w:t xml:space="preserve">root folder of your </w:t>
+      </w:r>
+      <w:proofErr w:type="spellStart"/>
+      <w:r>
+        <w:t>maraton</w:t>
+      </w:r>
+      <w:proofErr w:type="spellEnd"/>
+      <w:r>
+        <w:t xml:space="preserve"> application.</w:t>
       </w:r>
     </w:p>
     <w:p>
       <w:pPr>
-        <w:pStyle w:val="1"/>
+        <w:pStyle w:val="Heading1"/>
         <w:numPr>
           <w:ilvl w:val="0"/>
           <w:numId w:val="1"/>
         </w:numPr>
-        <w:rPr>
-          <w:rFonts w:hint="eastAsia"/>
-        </w:rPr>
       </w:pPr>
       <w:r>
         <w:rPr>
@@ -156,28 +167,34 @@
     </w:p>
     <w:p>
       <w:pPr>
-        <w:pStyle w:val="2"/>
+        <w:pStyle w:val="Heading2"/>
         <w:numPr>
           <w:ilvl w:val="1"/>
           <w:numId w:val="1"/>
         </w:numPr>
       </w:pPr>
       <w:r>
+        <w:t>/</w:t>
+      </w:r>
+      <w:proofErr w:type="spellStart"/>
+      <w:r>
         <w:rPr>
           <w:rFonts w:hint="eastAsia"/>
         </w:rPr>
-        <w:t>task/</w:t>
-      </w:r>
-      <w:r>
-        <w:t>result</w:t>
-      </w:r>
-    </w:p>
-    <w:p>
-      <w:pPr>
+        <w:t>task</w:t>
+      </w:r>
+      <w:r>
         <w:rPr>
           <w:rFonts w:hint="eastAsia"/>
         </w:rPr>
-      </w:pPr>
+        <w:t>_</w:t>
+      </w:r>
+      <w:r>
+        <w:t>result</w:t>
+      </w:r>
+      <w:proofErr w:type="spellEnd"/>
+    </w:p>
+    <w:p>
       <w:r>
         <w:rPr>
           <w:rFonts w:hint="eastAsia"/>
@@ -185,22 +202,24 @@
         <w:t xml:space="preserve">Callback when a </w:t>
       </w:r>
       <w:r>
-        <w:t>task update it’s status</w:t>
+        <w:t xml:space="preserve">task update </w:t>
+      </w:r>
+      <w:proofErr w:type="spellStart"/>
+      <w:r>
+        <w:t>it’s</w:t>
+      </w:r>
+      <w:proofErr w:type="spellEnd"/>
+      <w:r>
+        <w:t xml:space="preserve"> status</w:t>
       </w:r>
       <w:r>
         <w:t>.</w:t>
       </w:r>
     </w:p>
-    <w:p>
-      <w:pPr>
-        <w:rPr>
-          <w:rFonts w:hint="eastAsia"/>
-        </w:rPr>
-      </w:pPr>
-    </w:p>
+    <w:p/>
     <w:tbl>
       <w:tblPr>
-        <w:tblStyle w:val="a3"/>
+        <w:tblStyle w:val="TableGrid"/>
         <w:tblW w:w="0" w:type="auto"/>
         <w:tblLook w:val="04A0" w:firstRow="1" w:lastRow="0" w:firstColumn="1" w:lastColumn="0" w:noHBand="0" w:noVBand="1"/>
       </w:tblPr>
@@ -215,11 +234,6 @@
             <w:tcW w:w="2765" w:type="dxa"/>
           </w:tcPr>
           <w:p>
-            <w:pPr>
-              <w:rPr>
-                <w:rFonts w:hint="eastAsia"/>
-              </w:rPr>
-            </w:pPr>
             <w:r>
               <w:rPr>
                 <w:rFonts w:hint="eastAsia"/>
@@ -236,11 +250,6 @@
             <w:tcW w:w="2765" w:type="dxa"/>
           </w:tcPr>
           <w:p>
-            <w:pPr>
-              <w:rPr>
-                <w:rFonts w:hint="eastAsia"/>
-              </w:rPr>
-            </w:pPr>
             <w:r>
               <w:t>T</w:t>
             </w:r>
@@ -257,11 +266,6 @@
             <w:tcW w:w="2766" w:type="dxa"/>
           </w:tcPr>
           <w:p>
-            <w:pPr>
-              <w:rPr>
-                <w:rFonts w:hint="eastAsia"/>
-              </w:rPr>
-            </w:pPr>
             <w:r>
               <w:rPr>
                 <w:rFonts w:hint="eastAsia"/>
@@ -277,9 +281,11 @@
             <w:tcW w:w="2765" w:type="dxa"/>
           </w:tcPr>
           <w:p>
+            <w:proofErr w:type="spellStart"/>
             <w:r>
               <w:t>task_id</w:t>
             </w:r>
+            <w:proofErr w:type="spellEnd"/>
           </w:p>
         </w:tc>
         <w:tc>
@@ -287,11 +293,6 @@
             <w:tcW w:w="2765" w:type="dxa"/>
           </w:tcPr>
           <w:p>
-            <w:pPr>
-              <w:rPr>
-                <w:rFonts w:hint="eastAsia"/>
-              </w:rPr>
-            </w:pPr>
             <w:r>
               <w:rPr>
                 <w:rFonts w:hint="eastAsia"/>
@@ -305,11 +306,6 @@
             <w:tcW w:w="2766" w:type="dxa"/>
           </w:tcPr>
           <w:p>
-            <w:pPr>
-              <w:rPr>
-                <w:rFonts w:hint="eastAsia"/>
-              </w:rPr>
-            </w:pPr>
             <w:r>
               <w:rPr>
                 <w:rFonts w:hint="eastAsia"/>
@@ -338,11 +334,6 @@
             <w:tcW w:w="2765" w:type="dxa"/>
           </w:tcPr>
           <w:p>
-            <w:pPr>
-              <w:rPr>
-                <w:rFonts w:hint="eastAsia"/>
-              </w:rPr>
-            </w:pPr>
             <w:r>
               <w:rPr>
                 <w:rFonts w:hint="eastAsia"/>
@@ -356,35 +347,43 @@
             <w:tcW w:w="2766" w:type="dxa"/>
           </w:tcPr>
           <w:p>
-            <w:pPr>
-              <w:rPr>
-                <w:rFonts w:hint="eastAsia"/>
-              </w:rPr>
-            </w:pPr>
+            <w:proofErr w:type="spellStart"/>
             <w:r>
               <w:rPr>
                 <w:rFonts w:hint="eastAsia"/>
               </w:rPr>
               <w:t>size_t</w:t>
             </w:r>
+            <w:proofErr w:type="spellEnd"/>
           </w:p>
         </w:tc>
       </w:tr>
     </w:tbl>
     <w:p>
       <w:pPr>
-        <w:pStyle w:val="2"/>
+        <w:pStyle w:val="Heading2"/>
         <w:numPr>
           <w:ilvl w:val="1"/>
           <w:numId w:val="1"/>
         </w:numPr>
       </w:pPr>
       <w:r>
+        <w:t>/</w:t>
+      </w:r>
+      <w:proofErr w:type="spellStart"/>
+      <w:r>
         <w:rPr>
           <w:rFonts w:hint="eastAsia"/>
         </w:rPr>
-        <w:t>task/done</w:t>
-      </w:r>
+        <w:t>task_</w:t>
+      </w:r>
+      <w:r>
+        <w:rPr>
+          <w:rFonts w:hint="eastAsia"/>
+        </w:rPr>
+        <w:t>done</w:t>
+      </w:r>
+      <w:proofErr w:type="spellEnd"/>
     </w:p>
     <w:p>
       <w:r>
@@ -394,16 +393,10 @@
         <w:t>Callback when a task is done.</w:t>
       </w:r>
     </w:p>
-    <w:p>
-      <w:pPr>
-        <w:rPr>
-          <w:rFonts w:hint="eastAsia"/>
-        </w:rPr>
-      </w:pPr>
-    </w:p>
+    <w:p/>
     <w:tbl>
       <w:tblPr>
-        <w:tblStyle w:val="a3"/>
+        <w:tblStyle w:val="TableGrid"/>
         <w:tblW w:w="0" w:type="auto"/>
         <w:tblLook w:val="04A0" w:firstRow="1" w:lastRow="0" w:firstColumn="1" w:lastColumn="0" w:noHBand="0" w:noVBand="1"/>
       </w:tblPr>
@@ -418,11 +411,6 @@
             <w:tcW w:w="2765" w:type="dxa"/>
           </w:tcPr>
           <w:p>
-            <w:pPr>
-              <w:rPr>
-                <w:rFonts w:hint="eastAsia"/>
-              </w:rPr>
-            </w:pPr>
             <w:r>
               <w:rPr>
                 <w:rFonts w:hint="eastAsia"/>
@@ -439,11 +427,6 @@
             <w:tcW w:w="2765" w:type="dxa"/>
           </w:tcPr>
           <w:p>
-            <w:pPr>
-              <w:rPr>
-                <w:rFonts w:hint="eastAsia"/>
-              </w:rPr>
-            </w:pPr>
             <w:r>
               <w:t>T</w:t>
             </w:r>
@@ -460,11 +443,6 @@
             <w:tcW w:w="2766" w:type="dxa"/>
           </w:tcPr>
           <w:p>
-            <w:pPr>
-              <w:rPr>
-                <w:rFonts w:hint="eastAsia"/>
-              </w:rPr>
-            </w:pPr>
             <w:r>
               <w:rPr>
                 <w:rFonts w:hint="eastAsia"/>
@@ -480,17 +458,14 @@
             <w:tcW w:w="2765" w:type="dxa"/>
           </w:tcPr>
           <w:p>
-            <w:pPr>
-              <w:rPr>
-                <w:rFonts w:hint="eastAsia"/>
-              </w:rPr>
-            </w:pPr>
+            <w:proofErr w:type="spellStart"/>
             <w:r>
               <w:rPr>
                 <w:rFonts w:hint="eastAsia"/>
               </w:rPr>
               <w:t>task_id</w:t>
             </w:r>
+            <w:proofErr w:type="spellEnd"/>
           </w:p>
         </w:tc>
         <w:tc>
@@ -511,11 +486,6 @@
             <w:tcW w:w="2766" w:type="dxa"/>
           </w:tcPr>
           <w:p>
-            <w:pPr>
-              <w:rPr>
-                <w:rFonts w:hint="eastAsia"/>
-              </w:rPr>
-            </w:pPr>
             <w:r>
               <w:rPr>
                 <w:rFonts w:hint="eastAsia"/>
@@ -531,17 +501,14 @@
             <w:tcW w:w="2765" w:type="dxa"/>
           </w:tcPr>
           <w:p>
-            <w:pPr>
-              <w:rPr>
-                <w:rFonts w:hint="eastAsia"/>
-              </w:rPr>
-            </w:pPr>
+            <w:proofErr w:type="spellStart"/>
             <w:r>
               <w:rPr>
                 <w:rFonts w:hint="eastAsia"/>
               </w:rPr>
               <w:t>start_time</w:t>
             </w:r>
+            <w:proofErr w:type="spellEnd"/>
           </w:p>
         </w:tc>
         <w:tc>
@@ -549,17 +516,14 @@
             <w:tcW w:w="2765" w:type="dxa"/>
           </w:tcPr>
           <w:p>
-            <w:pPr>
-              <w:rPr>
-                <w:rFonts w:hint="eastAsia"/>
-              </w:rPr>
-            </w:pPr>
+            <w:proofErr w:type="spellStart"/>
             <w:r>
               <w:rPr>
                 <w:rFonts w:hint="eastAsia"/>
               </w:rPr>
               <w:t>size_t</w:t>
             </w:r>
+            <w:proofErr w:type="spellEnd"/>
           </w:p>
         </w:tc>
         <w:tc>
@@ -567,11 +531,6 @@
             <w:tcW w:w="2766" w:type="dxa"/>
           </w:tcPr>
           <w:p>
-            <w:pPr>
-              <w:rPr>
-                <w:rFonts w:hint="eastAsia"/>
-              </w:rPr>
-            </w:pPr>
             <w:r>
               <w:rPr>
                 <w:rFonts w:hint="eastAsia"/>
@@ -587,17 +546,14 @@
             <w:tcW w:w="2765" w:type="dxa"/>
           </w:tcPr>
           <w:p>
-            <w:pPr>
-              <w:rPr>
-                <w:rFonts w:hint="eastAsia"/>
-              </w:rPr>
-            </w:pPr>
+            <w:proofErr w:type="spellStart"/>
             <w:r>
               <w:rPr>
                 <w:rFonts w:hint="eastAsia"/>
               </w:rPr>
               <w:t>time_cast</w:t>
             </w:r>
+            <w:proofErr w:type="spellEnd"/>
           </w:p>
         </w:tc>
         <w:tc>
@@ -605,17 +561,14 @@
             <w:tcW w:w="2765" w:type="dxa"/>
           </w:tcPr>
           <w:p>
-            <w:pPr>
-              <w:rPr>
-                <w:rFonts w:hint="eastAsia"/>
-              </w:rPr>
-            </w:pPr>
+            <w:proofErr w:type="spellStart"/>
             <w:r>
               <w:rPr>
                 <w:rFonts w:hint="eastAsia"/>
               </w:rPr>
               <w:t>size_t</w:t>
             </w:r>
+            <w:proofErr w:type="spellEnd"/>
           </w:p>
         </w:tc>
         <w:tc>
@@ -623,11 +576,6 @@
             <w:tcW w:w="2766" w:type="dxa"/>
           </w:tcPr>
           <w:p>
-            <w:pPr>
-              <w:rPr>
-                <w:rFonts w:hint="eastAsia"/>
-              </w:rPr>
-            </w:pPr>
             <w:r>
               <w:rPr>
                 <w:rFonts w:hint="eastAsia"/>
@@ -640,10 +588,17 @@
     </w:tbl>
     <w:p>
       <w:pPr>
-        <w:rPr>
-          <w:rFonts w:hint="eastAsia"/>
-        </w:rPr>
-      </w:pPr>
+        <w:pStyle w:val="Heading2"/>
+        <w:numPr>
+          <w:ilvl w:val="1"/>
+          <w:numId w:val="1"/>
+        </w:numPr>
+      </w:pPr>
+      <w:r>
+        <w:t>/exe_</w:t>
+      </w:r>
+      <w:bookmarkStart w:id="0" w:name="_GoBack"/>
+      <w:bookmarkEnd w:id="0"/>
     </w:p>
     <w:sectPr>
       <w:pgSz w:w="11906" w:h="16838"/>
@@ -656,8 +611,8 @@
 </file>
 
 <file path=word/numbering.xml><?xml version="1.0" encoding="utf-8"?>
-<w:numbering xmlns:wpc="http://schemas.microsoft.com/office/word/2010/wordprocessingCanvas" xmlns:mc="http://schemas.openxmlformats.org/markup-compatibility/2006" xmlns:o="urn:schemas-microsoft-com:office:office" xmlns:r="http://schemas.openxmlformats.org/officeDocument/2006/relationships" xmlns:m="http://schemas.openxmlformats.org/officeDocument/2006/math" xmlns:v="urn:schemas-microsoft-com:vml" xmlns:wp14="http://schemas.microsoft.com/office/word/2010/wordprocessingDrawing" xmlns:wp="http://schemas.openxmlformats.org/drawingml/2006/wordprocessingDrawing" xmlns:w10="urn:schemas-microsoft-com:office:word" xmlns:w="http://schemas.openxmlformats.org/wordprocessingml/2006/main" xmlns:w14="http://schemas.microsoft.com/office/word/2010/wordml" xmlns:w15="http://schemas.microsoft.com/office/word/2012/wordml" xmlns:wpg="http://schemas.microsoft.com/office/word/2010/wordprocessingGroup" xmlns:wpi="http://schemas.microsoft.com/office/word/2010/wordprocessingInk" xmlns:wne="http://schemas.microsoft.com/office/word/2006/wordml" xmlns:wps="http://schemas.microsoft.com/office/word/2010/wordprocessingShape" mc:Ignorable="w14 w15 wp14">
-  <w:abstractNum w:abstractNumId="0">
+<w:numbering xmlns:wpc="http://schemas.microsoft.com/office/word/2010/wordprocessingCanvas" xmlns:cx="http://schemas.microsoft.com/office/drawing/2014/chartex" xmlns:cx1="http://schemas.microsoft.com/office/drawing/2015/9/8/chartex" xmlns:mc="http://schemas.openxmlformats.org/markup-compatibility/2006" xmlns:o="urn:schemas-microsoft-com:office:office" xmlns:r="http://schemas.openxmlformats.org/officeDocument/2006/relationships" xmlns:m="http://schemas.openxmlformats.org/officeDocument/2006/math" xmlns:v="urn:schemas-microsoft-com:vml" xmlns:wp14="http://schemas.microsoft.com/office/word/2010/wordprocessingDrawing" xmlns:wp="http://schemas.openxmlformats.org/drawingml/2006/wordprocessingDrawing" xmlns:w10="urn:schemas-microsoft-com:office:word" xmlns:w="http://schemas.openxmlformats.org/wordprocessingml/2006/main" xmlns:w14="http://schemas.microsoft.com/office/word/2010/wordml" xmlns:w15="http://schemas.microsoft.com/office/word/2012/wordml" xmlns:w16se="http://schemas.microsoft.com/office/word/2015/wordml/symex" xmlns:wpg="http://schemas.microsoft.com/office/word/2010/wordprocessingGroup" xmlns:wpi="http://schemas.microsoft.com/office/word/2010/wordprocessingInk" xmlns:wne="http://schemas.microsoft.com/office/word/2006/wordml" xmlns:wps="http://schemas.microsoft.com/office/word/2010/wordprocessingShape" mc:Ignorable="w14 w15 w16se wp14">
+  <w:abstractNum w:abstractNumId="0" w15:restartNumberingAfterBreak="0">
     <w:nsid w:val="53B053CD"/>
     <w:multiLevelType w:val="multilevel"/>
     <w:tmpl w:val="0409001F"/>
@@ -743,7 +698,7 @@
       </w:pPr>
     </w:lvl>
   </w:abstractNum>
-  <w:abstractNum w:abstractNumId="1">
+  <w:abstractNum w:abstractNumId="1" w15:restartNumberingAfterBreak="0">
     <w:nsid w:val="70634879"/>
     <w:multiLevelType w:val="multilevel"/>
     <w:tmpl w:val="0409001F"/>
@@ -839,7 +794,7 @@
 </file>
 
 <file path=word/styles.xml><?xml version="1.0" encoding="utf-8"?>
-<w:styles xmlns:mc="http://schemas.openxmlformats.org/markup-compatibility/2006" xmlns:r="http://schemas.openxmlformats.org/officeDocument/2006/relationships" xmlns:w="http://schemas.openxmlformats.org/wordprocessingml/2006/main" xmlns:w14="http://schemas.microsoft.com/office/word/2010/wordml" xmlns:w15="http://schemas.microsoft.com/office/word/2012/wordml" mc:Ignorable="w14 w15">
+<w:styles xmlns:mc="http://schemas.openxmlformats.org/markup-compatibility/2006" xmlns:r="http://schemas.openxmlformats.org/officeDocument/2006/relationships" xmlns:w="http://schemas.openxmlformats.org/wordprocessingml/2006/main" xmlns:w14="http://schemas.microsoft.com/office/word/2010/wordml" xmlns:w15="http://schemas.microsoft.com/office/word/2012/wordml" xmlns:w16se="http://schemas.microsoft.com/office/word/2015/wordml/symex" mc:Ignorable="w14 w15 w16se">
   <w:docDefaults>
     <w:rPrDefault>
       <w:rPr>
@@ -1225,7 +1180,7 @@
     <w:lsdException w:name="List Table 6 Colorful Accent 6" w:uiPriority="51"/>
     <w:lsdException w:name="List Table 7 Colorful Accent 6" w:uiPriority="52"/>
   </w:latentStyles>
-  <w:style w:type="paragraph" w:default="1" w:styleId="a">
+  <w:style w:type="paragraph" w:default="1" w:styleId="Normal">
     <w:name w:val="Normal"/>
     <w:qFormat/>
     <w:pPr>
@@ -1233,11 +1188,11 @@
       <w:jc w:val="both"/>
     </w:pPr>
   </w:style>
-  <w:style w:type="paragraph" w:styleId="1">
+  <w:style w:type="paragraph" w:styleId="Heading1">
     <w:name w:val="heading 1"/>
-    <w:basedOn w:val="a"/>
-    <w:next w:val="a"/>
-    <w:link w:val="1Char"/>
+    <w:basedOn w:val="Normal"/>
+    <w:next w:val="Normal"/>
+    <w:link w:val="Heading1Char"/>
     <w:uiPriority w:val="9"/>
     <w:qFormat/>
     <w:rsid w:val="004C609C"/>
@@ -1255,11 +1210,11 @@
       <w:szCs w:val="44"/>
     </w:rPr>
   </w:style>
-  <w:style w:type="paragraph" w:styleId="2">
+  <w:style w:type="paragraph" w:styleId="Heading2">
     <w:name w:val="heading 2"/>
-    <w:basedOn w:val="a"/>
-    <w:next w:val="a"/>
-    <w:link w:val="2Char"/>
+    <w:basedOn w:val="Normal"/>
+    <w:next w:val="Normal"/>
+    <w:link w:val="Heading2Char"/>
     <w:uiPriority w:val="9"/>
     <w:unhideWhenUsed/>
     <w:qFormat/>
@@ -1278,13 +1233,13 @@
       <w:szCs w:val="32"/>
     </w:rPr>
   </w:style>
-  <w:style w:type="character" w:default="1" w:styleId="a0">
+  <w:style w:type="character" w:default="1" w:styleId="DefaultParagraphFont">
     <w:name w:val="Default Paragraph Font"/>
     <w:uiPriority w:val="1"/>
     <w:semiHidden/>
     <w:unhideWhenUsed/>
   </w:style>
-  <w:style w:type="table" w:default="1" w:styleId="a1">
+  <w:style w:type="table" w:default="1" w:styleId="TableNormal">
     <w:name w:val="Normal Table"/>
     <w:uiPriority w:val="99"/>
     <w:semiHidden/>
@@ -1299,16 +1254,16 @@
       </w:tblCellMar>
     </w:tblPr>
   </w:style>
-  <w:style w:type="numbering" w:default="1" w:styleId="a2">
+  <w:style w:type="numbering" w:default="1" w:styleId="NoList">
     <w:name w:val="No List"/>
     <w:uiPriority w:val="99"/>
     <w:semiHidden/>
     <w:unhideWhenUsed/>
   </w:style>
-  <w:style w:type="character" w:customStyle="1" w:styleId="1Char">
-    <w:name w:val="标题 1 Char"/>
-    <w:basedOn w:val="a0"/>
-    <w:link w:val="1"/>
+  <w:style w:type="character" w:customStyle="1" w:styleId="Heading1Char">
+    <w:name w:val="Heading 1 Char"/>
+    <w:basedOn w:val="DefaultParagraphFont"/>
+    <w:link w:val="Heading1"/>
     <w:uiPriority w:val="9"/>
     <w:rsid w:val="004C609C"/>
     <w:rPr>
@@ -1319,10 +1274,10 @@
       <w:szCs w:val="44"/>
     </w:rPr>
   </w:style>
-  <w:style w:type="character" w:customStyle="1" w:styleId="2Char">
-    <w:name w:val="标题 2 Char"/>
-    <w:basedOn w:val="a0"/>
-    <w:link w:val="2"/>
+  <w:style w:type="character" w:customStyle="1" w:styleId="Heading2Char">
+    <w:name w:val="Heading 2 Char"/>
+    <w:basedOn w:val="DefaultParagraphFont"/>
+    <w:link w:val="Heading2"/>
     <w:uiPriority w:val="9"/>
     <w:rsid w:val="004C609C"/>
     <w:rPr>
@@ -1333,13 +1288,12 @@
       <w:szCs w:val="32"/>
     </w:rPr>
   </w:style>
-  <w:style w:type="table" w:styleId="a3">
+  <w:style w:type="table" w:styleId="TableGrid">
     <w:name w:val="Table Grid"/>
-    <w:basedOn w:val="a1"/>
+    <w:basedOn w:val="TableNormal"/>
     <w:uiPriority w:val="39"/>
     <w:rsid w:val="00270D38"/>
     <w:tblPr>
-      <w:tblInd w:w="0" w:type="dxa"/>
       <w:tblBorders>
         <w:top w:val="single" w:sz="4" w:space="0" w:color="auto"/>
         <w:left w:val="single" w:sz="4" w:space="0" w:color="auto"/>
@@ -1348,17 +1302,11 @@
         <w:insideH w:val="single" w:sz="4" w:space="0" w:color="auto"/>
         <w:insideV w:val="single" w:sz="4" w:space="0" w:color="auto"/>
       </w:tblBorders>
-      <w:tblCellMar>
-        <w:top w:w="0" w:type="dxa"/>
-        <w:left w:w="108" w:type="dxa"/>
-        <w:bottom w:w="0" w:type="dxa"/>
-        <w:right w:w="108" w:type="dxa"/>
-      </w:tblCellMar>
     </w:tblPr>
   </w:style>
-  <w:style w:type="character" w:styleId="a4">
+  <w:style w:type="character" w:styleId="Hyperlink">
     <w:name w:val="Hyperlink"/>
-    <w:basedOn w:val="a0"/>
+    <w:basedOn w:val="DefaultParagraphFont"/>
     <w:uiPriority w:val="99"/>
     <w:unhideWhenUsed/>
     <w:rsid w:val="003E5DF2"/>
@@ -1636,7 +1584,7 @@
 </file>
 
 <file path=customXml/itemProps1.xml><?xml version="1.0" encoding="utf-8"?>
-<ds:datastoreItem xmlns:ds="http://schemas.openxmlformats.org/officeDocument/2006/customXml" ds:itemID="{764107CB-3AFC-4F12-902A-17D0C155BD17}">
+<ds:datastoreItem xmlns:ds="http://schemas.openxmlformats.org/officeDocument/2006/customXml" ds:itemID="{50D7D4B5-B23A-4951-A5D6-35BF41BA7818}">
   <ds:schemaRefs>
     <ds:schemaRef ds:uri="http://schemas.openxmlformats.org/officeDocument/2006/bibliography"/>
   </ds:schemaRefs>

</xml_diff>